<commit_message>
解决了同一Element Set中S3与S4类型的二维单元被转换至不同Sel Liner Id的问题。 Liner单元是附着于Hm中Element Set集合中的3D单元的表面创建出来的，当同一个Element Set中，3D单元的表面同时存在S3或S4的二维单元时，应将这些单元放置到相同的sel liner id中。 避免出现如下情况： Sel Liner id 2 em group LG_CircularCube Range x=(6917.23818,6917.24318) y=(4023.51887,4023.52387) z=(1965.85547,1965.86047) sel group  Liner-LG_CircularCube range id 2 Sel Liner id 6 em group LG_CircularCube Range x=(6912.63975,6912.64475) y=(4029.43823,4029.44323) z=(1986.85124,1986.85624) sel group  Liner-LG_CircularCube range id 6
</commit_message>
<xml_diff>
--- a/HM2FL3D/Hm2Flac3D使用说明.docx
+++ b/HM2FL3D/Hm2Flac3D使用说明.docx
@@ -326,7 +326,7 @@
           <v:shape id="_x0000_i1025" type="#_x0000_t75" style="width:383.25pt;height:229.5pt" o:ole="">
             <v:imagedata r:id="rId8" o:title=""/>
           </v:shape>
-          <o:OLEObject Type="Embed" ProgID="Visio.Drawing.15" ShapeID="_x0000_i1025" DrawAspect="Content" ObjectID="_1542096625" r:id="rId9"/>
+          <o:OLEObject Type="Embed" ProgID="Visio.Drawing.15" ShapeID="_x0000_i1025" DrawAspect="Content" ObjectID="_1614577634" r:id="rId9"/>
         </w:object>
       </w:r>
     </w:p>
@@ -4620,7 +4620,6 @@
         </w:rPr>
         <w:t xml:space="preserve"> </w:t>
       </w:r>
-      <w:bookmarkStart w:id="2" w:name="_GoBack"/>
       <w:r>
         <w:rPr>
           <w:noProof/>
@@ -4661,7 +4660,6 @@
           </wp:inline>
         </w:drawing>
       </w:r>
-      <w:bookmarkEnd w:id="2"/>
     </w:p>
     <w:p>
       <w:r>
@@ -4831,17 +4829,17 @@
       </w:r>
     </w:p>
     <w:p>
-      <w:bookmarkStart w:id="3" w:name="OLE_LINK4"/>
-      <w:bookmarkStart w:id="4" w:name="OLE_LINK5"/>
+      <w:bookmarkStart w:id="2" w:name="OLE_LINK4"/>
+      <w:bookmarkStart w:id="3" w:name="OLE_LINK5"/>
       <w:r>
         <w:rPr>
           <w:rFonts w:hint="eastAsia"/>
         </w:rPr>
         <w:t>另外，测试中发现，</w:t>
       </w:r>
-      <w:bookmarkStart w:id="5" w:name="OLE_LINK1"/>
-      <w:bookmarkStart w:id="6" w:name="OLE_LINK2"/>
-      <w:bookmarkStart w:id="7" w:name="OLE_LINK3"/>
+      <w:bookmarkStart w:id="4" w:name="OLE_LINK1"/>
+      <w:bookmarkStart w:id="5" w:name="OLE_LINK2"/>
+      <w:bookmarkStart w:id="6" w:name="OLE_LINK3"/>
       <w:r>
         <w:rPr>
           <w:rFonts w:hint="eastAsia"/>
@@ -4866,9 +4864,9 @@
         </w:rPr>
         <w:t>命令</w:t>
       </w:r>
+      <w:bookmarkEnd w:id="4"/>
       <w:bookmarkEnd w:id="5"/>
       <w:bookmarkEnd w:id="6"/>
-      <w:bookmarkEnd w:id="7"/>
       <w:r>
         <w:rPr>
           <w:rFonts w:hint="eastAsia"/>
@@ -4986,8 +4984,8 @@
         </w:rPr>
         <w:t>中的命令还是通过转换出来的命令的选择情况。</w:t>
       </w:r>
+      <w:bookmarkEnd w:id="2"/>
       <w:bookmarkEnd w:id="3"/>
-      <w:bookmarkEnd w:id="4"/>
     </w:p>
     <w:p>
       <w:pPr>
@@ -5127,15 +5125,123 @@
       <w:r>
         <w:rPr>
           <w:rFonts w:hint="eastAsia"/>
+        </w:rPr>
+        <w:t>图</w:t>
+      </w:r>
+      <w:r>
+        <w:t xml:space="preserve"> </w:t>
+      </w:r>
+      <w:r>
+        <w:fldChar w:fldCharType="begin"/>
+      </w:r>
+      <w:r>
+        <w:instrText xml:space="preserve"> </w:instrText>
+      </w:r>
+      <w:r>
+        <w:rPr>
+          <w:rFonts w:hint="eastAsia"/>
+        </w:rPr>
+        <w:instrText>quote "</w:instrText>
+      </w:r>
+      <w:r>
+        <w:rPr>
+          <w:rFonts w:hint="eastAsia"/>
+        </w:rPr>
+        <w:instrText>一九一一年一月</w:instrText>
+      </w:r>
+      <w:r>
+        <w:fldChar w:fldCharType="begin"/>
+      </w:r>
+      <w:r>
+        <w:instrText xml:space="preserve"> </w:instrText>
+      </w:r>
+      <w:r>
+        <w:rPr>
+          <w:rFonts w:hint="eastAsia"/>
+        </w:rPr>
+        <w:instrText>STYLEREF 1 \s</w:instrText>
+      </w:r>
+      <w:r>
+        <w:instrText xml:space="preserve"> </w:instrText>
+      </w:r>
+      <w:r>
+        <w:fldChar w:fldCharType="separate"/>
+      </w:r>
+      <w:r>
+        <w:rPr>
+          <w:rFonts w:hint="eastAsia"/>
           <w:noProof/>
         </w:rPr>
-        <w:t>图</w:t>
+        <w:instrText>一</w:instrText>
+      </w:r>
+      <w:r>
+        <w:fldChar w:fldCharType="end"/>
+      </w:r>
+      <w:r>
+        <w:rPr>
+          <w:rFonts w:hint="eastAsia"/>
+        </w:rPr>
+        <w:instrText>日</w:instrText>
+      </w:r>
+      <w:r>
+        <w:rPr>
+          <w:rFonts w:hint="eastAsia"/>
+        </w:rPr>
+        <w:instrText>" \@"D"</w:instrText>
+      </w:r>
+      <w:r>
+        <w:instrText xml:space="preserve"> </w:instrText>
+      </w:r>
+      <w:r>
+        <w:fldChar w:fldCharType="separate"/>
+      </w:r>
+      <w:r>
+        <w:t>1</w:t>
+      </w:r>
+      <w:r>
+        <w:fldChar w:fldCharType="end"/>
+      </w:r>
+      <w:r>
+        <w:t>-</w:t>
+      </w:r>
+      <w:r>
+        <w:fldChar w:fldCharType="begin"/>
+      </w:r>
+      <w:r>
+        <w:instrText xml:space="preserve"> </w:instrText>
+      </w:r>
+      <w:r>
+        <w:rPr>
+          <w:rFonts w:hint="eastAsia"/>
+        </w:rPr>
+        <w:instrText xml:space="preserve">SEQ </w:instrText>
+      </w:r>
+      <w:r>
+        <w:rPr>
+          <w:rFonts w:hint="eastAsia"/>
+        </w:rPr>
+        <w:instrText>图</w:instrText>
+      </w:r>
+      <w:r>
+        <w:rPr>
+          <w:rFonts w:hint="eastAsia"/>
+        </w:rPr>
+        <w:instrText xml:space="preserve"> \* ARABIC \s 1</w:instrText>
+      </w:r>
+      <w:r>
+        <w:instrText xml:space="preserve"> </w:instrText>
+      </w:r>
+      <w:r>
+        <w:fldChar w:fldCharType="separate"/>
       </w:r>
       <w:r>
         <w:rPr>
           <w:noProof/>
         </w:rPr>
-        <w:t>2</w:t>
+        <w:t>1</w:t>
+      </w:r>
+      <w:r>
+        <w:fldChar w:fldCharType="end"/>
       </w:r>
       <w:r>
         <w:rPr>
@@ -5281,10 +5387,10 @@
         </w:rPr>
         <w:lastRenderedPageBreak/>
         <w:drawing>
-          <wp:inline distT="0" distB="0" distL="0" distR="0" wp14:anchorId="6B3F0478" wp14:editId="6B9B6D19">
-            <wp:extent cx="4625340" cy="3997960"/>
-            <wp:effectExtent l="0" t="0" r="3810" b="2540"/>
-            <wp:docPr id="10" name="图片 10" descr="C:\Users\zengfy\Desktop\Hm2Fl3D.png"/>
+          <wp:inline distT="0" distB="0" distL="0" distR="0" wp14:anchorId="6F5C483F" wp14:editId="424C7EDD">
+            <wp:extent cx="4857143" cy="3428571"/>
+            <wp:effectExtent l="0" t="0" r="635" b="635"/>
+            <wp:docPr id="11" name="图片 11"/>
             <wp:cNvGraphicFramePr>
               <a:graphicFrameLocks xmlns:a="http://schemas.openxmlformats.org/drawingml/2006/main" noChangeAspect="1"/>
             </wp:cNvGraphicFramePr>
@@ -5292,36 +5398,23 @@
               <a:graphicData uri="http://schemas.openxmlformats.org/drawingml/2006/picture">
                 <pic:pic xmlns:pic="http://schemas.openxmlformats.org/drawingml/2006/picture">
                   <pic:nvPicPr>
-                    <pic:cNvPr id="0" name="Picture 2" descr="C:\Users\zengfy\Desktop\Hm2Fl3D.png"/>
-                    <pic:cNvPicPr>
-                      <a:picLocks noChangeAspect="1" noChangeArrowheads="1"/>
-                    </pic:cNvPicPr>
+                    <pic:cNvPr id="1" name=""/>
+                    <pic:cNvPicPr/>
                   </pic:nvPicPr>
                   <pic:blipFill>
-                    <a:blip r:embed="rId15">
-                      <a:extLst>
-                        <a:ext uri="{28A0092B-C50C-407E-A947-70E740481C1C}">
-                          <a14:useLocalDpi xmlns:a14="http://schemas.microsoft.com/office/drawing/2010/main" val="0"/>
-                        </a:ext>
-                      </a:extLst>
-                    </a:blip>
-                    <a:srcRect/>
+                    <a:blip r:embed="rId15"/>
                     <a:stretch>
                       <a:fillRect/>
                     </a:stretch>
                   </pic:blipFill>
-                  <pic:spPr bwMode="auto">
+                  <pic:spPr>
                     <a:xfrm>
                       <a:off x="0" y="0"/>
-                      <a:ext cx="4625340" cy="3997960"/>
+                      <a:ext cx="4857143" cy="3428571"/>
                     </a:xfrm>
                     <a:prstGeom prst="rect">
                       <a:avLst/>
                     </a:prstGeom>
-                    <a:noFill/>
-                    <a:ln>
-                      <a:noFill/>
-                    </a:ln>
                   </pic:spPr>
                 </pic:pic>
               </a:graphicData>
@@ -5330,7 +5423,174 @@
         </w:drawing>
       </w:r>
     </w:p>
-    <w:p/>
+    <w:p>
+      <w:pPr>
+        <w:pStyle w:val="af5"/>
+      </w:pPr>
+      <w:bookmarkStart w:id="7" w:name="_Ref3379282"/>
+      <w:r>
+        <w:rPr>
+          <w:rFonts w:hint="eastAsia"/>
+        </w:rPr>
+        <w:t>图</w:t>
+      </w:r>
+      <w:r>
+        <w:t xml:space="preserve"> </w:t>
+      </w:r>
+      <w:r>
+        <w:fldChar w:fldCharType="begin"/>
+      </w:r>
+      <w:r>
+        <w:instrText xml:space="preserve"> </w:instrText>
+      </w:r>
+      <w:r>
+        <w:rPr>
+          <w:rFonts w:hint="eastAsia"/>
+        </w:rPr>
+        <w:instrText>quote "</w:instrText>
+      </w:r>
+      <w:r>
+        <w:rPr>
+          <w:rFonts w:hint="eastAsia"/>
+        </w:rPr>
+        <w:instrText>一九一一年一月</w:instrText>
+      </w:r>
+      <w:r>
+        <w:fldChar w:fldCharType="begin"/>
+      </w:r>
+      <w:r>
+        <w:instrText xml:space="preserve"> </w:instrText>
+      </w:r>
+      <w:r>
+        <w:rPr>
+          <w:rFonts w:hint="eastAsia"/>
+        </w:rPr>
+        <w:instrText>STYLEREF 1 \s</w:instrText>
+      </w:r>
+      <w:r>
+        <w:instrText xml:space="preserve"> </w:instrText>
+      </w:r>
+      <w:r>
+        <w:fldChar w:fldCharType="separate"/>
+      </w:r>
+      <w:r>
+        <w:rPr>
+          <w:rFonts w:hint="eastAsia"/>
+          <w:noProof/>
+        </w:rPr>
+        <w:instrText>一</w:instrText>
+      </w:r>
+      <w:r>
+        <w:fldChar w:fldCharType="end"/>
+      </w:r>
+      <w:r>
+        <w:rPr>
+          <w:rFonts w:hint="eastAsia"/>
+        </w:rPr>
+        <w:instrText>日</w:instrText>
+      </w:r>
+      <w:r>
+        <w:rPr>
+          <w:rFonts w:hint="eastAsia"/>
+        </w:rPr>
+        <w:instrText>" \@"D"</w:instrText>
+      </w:r>
+      <w:r>
+        <w:instrText xml:space="preserve"> </w:instrText>
+      </w:r>
+      <w:r>
+        <w:fldChar w:fldCharType="separate"/>
+      </w:r>
+      <w:r>
+        <w:t>1</w:t>
+      </w:r>
+      <w:r>
+        <w:fldChar w:fldCharType="end"/>
+      </w:r>
+      <w:r>
+        <w:t>-</w:t>
+      </w:r>
+      <w:r>
+        <w:fldChar w:fldCharType="begin"/>
+      </w:r>
+      <w:r>
+        <w:instrText xml:space="preserve"> </w:instrText>
+      </w:r>
+      <w:r>
+        <w:rPr>
+          <w:rFonts w:hint="eastAsia"/>
+        </w:rPr>
+        <w:instrText xml:space="preserve">SEQ </w:instrText>
+      </w:r>
+      <w:r>
+        <w:rPr>
+          <w:rFonts w:hint="eastAsia"/>
+        </w:rPr>
+        <w:instrText>图</w:instrText>
+      </w:r>
+      <w:r>
+        <w:rPr>
+          <w:rFonts w:hint="eastAsia"/>
+        </w:rPr>
+        <w:instrText xml:space="preserve"> \* ARABIC \s 1</w:instrText>
+      </w:r>
+      <w:r>
+        <w:instrText xml:space="preserve"> </w:instrText>
+      </w:r>
+      <w:r>
+        <w:fldChar w:fldCharType="separate"/>
+      </w:r>
+      <w:r>
+        <w:rPr>
+          <w:noProof/>
+        </w:rPr>
+        <w:t>2</w:t>
+      </w:r>
+      <w:r>
+        <w:fldChar w:fldCharType="end"/>
+      </w:r>
+      <w:bookmarkEnd w:id="7"/>
+      <w:r>
+        <w:rPr>
+          <w:rFonts w:hint="eastAsia"/>
+          <w:noProof/>
+        </w:rPr>
+        <w:t xml:space="preserve"> Hm</w:t>
+      </w:r>
+      <w:r>
+        <w:rPr>
+          <w:noProof/>
+        </w:rPr>
+        <w:t>2</w:t>
+      </w:r>
+      <w:r>
+        <w:rPr>
+          <w:rFonts w:hint="eastAsia"/>
+          <w:noProof/>
+        </w:rPr>
+        <w:t>Flac</w:t>
+      </w:r>
+      <w:r>
+        <w:rPr>
+          <w:noProof/>
+        </w:rPr>
+        <w:t>3</w:t>
+      </w:r>
+      <w:r>
+        <w:rPr>
+          <w:rFonts w:hint="eastAsia"/>
+          <w:noProof/>
+        </w:rPr>
+        <w:t>D</w:t>
+      </w:r>
+      <w:r>
+        <w:rPr>
+          <w:rFonts w:hint="eastAsia"/>
+          <w:noProof/>
+        </w:rPr>
+        <w:t>操作界面</w:t>
+      </w:r>
+    </w:p>
     <w:p>
       <w:pPr>
         <w:pStyle w:val="a9"/>
@@ -5751,101 +6011,107 @@
         <w:rPr>
           <w:rFonts w:hint="eastAsia"/>
         </w:rPr>
+        <w:t>对于</w:t>
+      </w:r>
+      <w:r>
+        <w:rPr>
+          <w:rFonts w:hint="eastAsia"/>
+        </w:rPr>
+        <w:t>Join</w:t>
+      </w:r>
+      <w:r>
+        <w:rPr>
+          <w:rFonts w:hint="eastAsia"/>
+        </w:rPr>
+        <w:t>的问题，对于</w:t>
+      </w:r>
+      <w:r>
+        <w:rPr>
+          <w:rFonts w:hint="eastAsia"/>
+        </w:rPr>
+        <w:t>Beam</w:t>
+      </w:r>
+      <w:r>
+        <w:rPr>
+          <w:rFonts w:hint="eastAsia"/>
+        </w:rPr>
+        <w:t>与</w:t>
+      </w:r>
+      <w:r>
+        <w:rPr>
+          <w:rFonts w:hint="eastAsia"/>
+        </w:rPr>
+        <w:t>Pile</w:t>
+      </w:r>
+      <w:r>
+        <w:rPr>
+          <w:rFonts w:hint="eastAsia"/>
+        </w:rPr>
+        <w:t>单元之间的</w:t>
+      </w:r>
+      <w:r>
+        <w:rPr>
+          <w:rFonts w:hint="eastAsia"/>
+        </w:rPr>
+        <w:t>Join</w:t>
+      </w:r>
+      <w:r>
+        <w:rPr>
+          <w:rFonts w:hint="eastAsia"/>
+        </w:rPr>
+        <w:t>，如果在</w:t>
+      </w:r>
+      <w:r>
+        <w:rPr>
+          <w:rFonts w:hint="eastAsia"/>
+        </w:rPr>
+        <w:t>Hypermesh</w:t>
+      </w:r>
+      <w:r>
+        <w:rPr>
+          <w:rFonts w:hint="eastAsia"/>
+        </w:rPr>
+        <w:t>中建模时，它们的相交节点就已经耦合了，那么在</w:t>
+      </w:r>
+      <w:r>
+        <w:rPr>
+          <w:rFonts w:hint="eastAsia"/>
+        </w:rPr>
+        <w:t>Flac</w:t>
+      </w:r>
+      <w:r>
+        <w:t>3</w:t>
+      </w:r>
+      <w:r>
+        <w:rPr>
+          <w:rFonts w:hint="eastAsia"/>
+        </w:rPr>
+        <w:t>D</w:t>
+      </w:r>
+      <w:r>
+        <w:rPr>
+          <w:rFonts w:hint="eastAsia"/>
+        </w:rPr>
+        <w:t>中就不需要也不能再用</w:t>
+      </w:r>
+      <w:r>
+        <w:rPr>
+          <w:rFonts w:hint="eastAsia"/>
+        </w:rPr>
+        <w:t>Join</w:t>
+      </w:r>
+      <w:r>
+        <w:rPr>
+          <w:rFonts w:hint="eastAsia"/>
+        </w:rPr>
+        <w:t>将二者连接起来，因为它们在相交处是共用一个节点，</w:t>
+      </w:r>
+      <w:r>
+        <w:rPr>
+          <w:rFonts w:hint="eastAsia"/>
+        </w:rPr>
         <w:lastRenderedPageBreak/>
-        <w:t>对于</w:t>
-      </w:r>
-      <w:r>
-        <w:rPr>
-          <w:rFonts w:hint="eastAsia"/>
-        </w:rPr>
-        <w:t>Join</w:t>
-      </w:r>
-      <w:r>
-        <w:rPr>
-          <w:rFonts w:hint="eastAsia"/>
-        </w:rPr>
-        <w:t>的问题，对于</w:t>
-      </w:r>
-      <w:r>
-        <w:rPr>
-          <w:rFonts w:hint="eastAsia"/>
-        </w:rPr>
-        <w:t>Beam</w:t>
-      </w:r>
-      <w:r>
-        <w:rPr>
-          <w:rFonts w:hint="eastAsia"/>
-        </w:rPr>
-        <w:t>与</w:t>
-      </w:r>
-      <w:r>
-        <w:rPr>
-          <w:rFonts w:hint="eastAsia"/>
-        </w:rPr>
-        <w:t>Pile</w:t>
-      </w:r>
-      <w:r>
-        <w:rPr>
-          <w:rFonts w:hint="eastAsia"/>
-        </w:rPr>
-        <w:t>单元之间的</w:t>
-      </w:r>
-      <w:r>
-        <w:rPr>
-          <w:rFonts w:hint="eastAsia"/>
-        </w:rPr>
-        <w:t>Join</w:t>
-      </w:r>
-      <w:r>
-        <w:rPr>
-          <w:rFonts w:hint="eastAsia"/>
-        </w:rPr>
-        <w:t>，如果在</w:t>
-      </w:r>
-      <w:r>
-        <w:rPr>
-          <w:rFonts w:hint="eastAsia"/>
-        </w:rPr>
-        <w:t>Hypermesh</w:t>
-      </w:r>
-      <w:r>
-        <w:rPr>
-          <w:rFonts w:hint="eastAsia"/>
-        </w:rPr>
-        <w:t>中建模时，它们的相交节点就已经耦合了，那么在</w:t>
-      </w:r>
-      <w:r>
-        <w:rPr>
-          <w:rFonts w:hint="eastAsia"/>
-        </w:rPr>
-        <w:t>Flac</w:t>
-      </w:r>
-      <w:r>
-        <w:t>3</w:t>
-      </w:r>
-      <w:r>
-        <w:rPr>
-          <w:rFonts w:hint="eastAsia"/>
-        </w:rPr>
-        <w:t>D</w:t>
-      </w:r>
-      <w:r>
-        <w:rPr>
-          <w:rFonts w:hint="eastAsia"/>
-        </w:rPr>
-        <w:t>中就不需要也不能再用</w:t>
-      </w:r>
-      <w:r>
-        <w:rPr>
-          <w:rFonts w:hint="eastAsia"/>
-        </w:rPr>
-        <w:t>Join</w:t>
-      </w:r>
-      <w:r>
-        <w:rPr>
-          <w:rFonts w:hint="eastAsia"/>
-        </w:rPr>
-        <w:t>将二者连接起来，因为它们在相交处是共用一个节点，如果强行</w:t>
+        <w:t>如果强行</w:t>
       </w:r>
       <w:r>
         <w:rPr>
@@ -6715,7 +6981,6 @@
         <w:rPr>
           <w:rFonts w:hint="eastAsia"/>
         </w:rPr>
-        <w:lastRenderedPageBreak/>
         <w:t>单元法向</w:t>
       </w:r>
     </w:p>
@@ -6757,6 +7022,7 @@
         <w:spacing w:before="156"/>
       </w:pPr>
       <w:r>
+        <w:lastRenderedPageBreak/>
         <w:t>M</w:t>
       </w:r>
       <w:r>
@@ -6902,8 +7168,729 @@
     </w:p>
     <w:p>
       <w:pPr>
-        <w:ind w:firstLineChars="0"/>
-      </w:pPr>
+        <w:pStyle w:val="3"/>
+        <w:spacing w:before="156"/>
+      </w:pPr>
+      <w:r>
+        <w:rPr>
+          <w:rFonts w:hint="eastAsia"/>
+        </w:rPr>
+        <w:t>非平面四边形的处理</w:t>
+      </w:r>
+    </w:p>
+    <w:p>
+      <w:r>
+        <w:rPr>
+          <w:rFonts w:hint="eastAsia"/>
+        </w:rPr>
+        <w:t>在</w:t>
+      </w:r>
+      <w:r>
+        <w:rPr>
+          <w:rFonts w:hint="eastAsia"/>
+        </w:rPr>
+        <w:t>Hm2Flac3D</w:t>
+      </w:r>
+      <w:r>
+        <w:rPr>
+          <w:rFonts w:hint="eastAsia"/>
+        </w:rPr>
+        <w:t>中，计算四边形的形心的算法将其拆开成两个三角形，再计算其各自形心</w:t>
+      </w:r>
+      <w:r>
+        <w:rPr>
+          <w:rFonts w:hint="eastAsia"/>
+        </w:rPr>
+        <w:t>并</w:t>
+      </w:r>
+      <w:r>
+        <w:rPr>
+          <w:rFonts w:hint="eastAsia"/>
+        </w:rPr>
+        <w:t>按面积权重组合起来的（这也是常规的计算非共面四边形形心的算</w:t>
+      </w:r>
+      <w:r>
+        <w:rPr>
+          <w:rFonts w:hint="eastAsia"/>
+        </w:rPr>
+        <w:t>法），对于一个六面体单元，有可能出现其某些由四个点组成的面并不共面</w:t>
+      </w:r>
+      <w:r>
+        <w:rPr>
+          <w:rFonts w:hint="eastAsia"/>
+        </w:rPr>
+        <w:t>的情况，这种情况下，</w:t>
+      </w:r>
+      <w:r>
+        <w:rPr>
+          <w:rFonts w:hint="eastAsia"/>
+        </w:rPr>
+        <w:t>inp</w:t>
+      </w:r>
+      <w:r>
+        <w:rPr>
+          <w:rFonts w:hint="eastAsia"/>
+        </w:rPr>
+        <w:t>文件中还是以</w:t>
+      </w:r>
+      <w:r>
+        <w:rPr>
+          <w:rFonts w:hint="eastAsia"/>
+        </w:rPr>
+        <w:t>C3D8</w:t>
+      </w:r>
+      <w:r>
+        <w:rPr>
+          <w:rFonts w:hint="eastAsia"/>
+        </w:rPr>
+        <w:t>类型存储，也可以正常导出为</w:t>
+      </w:r>
+      <w:r>
+        <w:rPr>
+          <w:rFonts w:hint="eastAsia"/>
+        </w:rPr>
+        <w:t>flac3d</w:t>
+      </w:r>
+      <w:r>
+        <w:rPr>
+          <w:rFonts w:hint="eastAsia"/>
+        </w:rPr>
+        <w:t>的</w:t>
+      </w:r>
+      <w:r>
+        <w:rPr>
+          <w:rFonts w:hint="eastAsia"/>
+        </w:rPr>
+        <w:t>W8</w:t>
+      </w:r>
+      <w:r>
+        <w:rPr>
+          <w:rFonts w:hint="eastAsia"/>
+        </w:rPr>
+        <w:t>类型单元，但是，对于依附于其上的</w:t>
+      </w:r>
+      <w:r>
+        <w:rPr>
+          <w:rFonts w:hint="eastAsia"/>
+        </w:rPr>
+        <w:t>Liner</w:t>
+      </w:r>
+      <w:r>
+        <w:rPr>
+          <w:rFonts w:hint="eastAsia"/>
+        </w:rPr>
+        <w:t>单元，由于</w:t>
+      </w:r>
+      <w:r>
+        <w:rPr>
+          <w:rFonts w:hint="eastAsia"/>
+        </w:rPr>
+        <w:t>Hm2Flac3D</w:t>
+      </w:r>
+      <w:r>
+        <w:rPr>
+          <w:rFonts w:hint="eastAsia"/>
+        </w:rPr>
+        <w:t>中是通过计算其所在面的形心点，再将此点扩展为一个小立方体来作为创建</w:t>
+      </w:r>
+      <w:r>
+        <w:rPr>
+          <w:rFonts w:hint="eastAsia"/>
+        </w:rPr>
+        <w:t>Liner</w:t>
+      </w:r>
+      <w:r>
+        <w:rPr>
+          <w:rFonts w:hint="eastAsia"/>
+        </w:rPr>
+        <w:t>的搜索基础，而此时的形心点并不在这个异形四边形上</w:t>
+      </w:r>
+      <w:r>
+        <w:rPr>
+          <w:rFonts w:hint="eastAsia"/>
+        </w:rPr>
+        <w:t>，因此小立方体的大小必须相应扩大，否则如果此小立方体并不能与此异形面相交，则不会创建出对应的</w:t>
+      </w:r>
+      <w:r>
+        <w:rPr>
+          <w:rFonts w:hint="eastAsia"/>
+        </w:rPr>
+        <w:t>Liner</w:t>
+      </w:r>
+      <w:r>
+        <w:rPr>
+          <w:rFonts w:hint="eastAsia"/>
+        </w:rPr>
+        <w:t>单元</w:t>
+      </w:r>
+      <w:r>
+        <w:rPr>
+          <w:rFonts w:hint="eastAsia"/>
+        </w:rPr>
+        <w:t>。</w:t>
+      </w:r>
+    </w:p>
+    <w:p>
+      <w:pPr>
+        <w:pStyle w:val="ad"/>
+      </w:pPr>
+      <w:r>
+        <w:rPr>
+          <w:noProof/>
+        </w:rPr>
+        <w:drawing>
+          <wp:inline distT="0" distB="0" distL="0" distR="0" wp14:anchorId="127E3C1E" wp14:editId="0FD5141B">
+            <wp:extent cx="1990725" cy="2447925"/>
+            <wp:effectExtent l="0" t="0" r="9525" b="9525"/>
+            <wp:docPr id="10" name="图片 10"/>
+            <wp:cNvGraphicFramePr>
+              <a:graphicFrameLocks xmlns:a="http://schemas.openxmlformats.org/drawingml/2006/main" noChangeAspect="1"/>
+            </wp:cNvGraphicFramePr>
+            <a:graphic xmlns:a="http://schemas.openxmlformats.org/drawingml/2006/main">
+              <a:graphicData uri="http://schemas.openxmlformats.org/drawingml/2006/picture">
+                <pic:pic xmlns:pic="http://schemas.openxmlformats.org/drawingml/2006/picture">
+                  <pic:nvPicPr>
+                    <pic:cNvPr id="1" name=""/>
+                    <pic:cNvPicPr/>
+                  </pic:nvPicPr>
+                  <pic:blipFill>
+                    <a:blip r:embed="rId19"/>
+                    <a:stretch>
+                      <a:fillRect/>
+                    </a:stretch>
+                  </pic:blipFill>
+                  <pic:spPr>
+                    <a:xfrm>
+                      <a:off x="0" y="0"/>
+                      <a:ext cx="1990725" cy="2447925"/>
+                    </a:xfrm>
+                    <a:prstGeom prst="rect">
+                      <a:avLst/>
+                    </a:prstGeom>
+                  </pic:spPr>
+                </pic:pic>
+              </a:graphicData>
+            </a:graphic>
+          </wp:inline>
+        </w:drawing>
+      </w:r>
+    </w:p>
+    <w:p>
+      <w:r>
+        <w:rPr>
+          <w:rFonts w:hint="eastAsia"/>
+        </w:rPr>
+        <w:t>为了解决此问题，可以将</w:t>
+      </w:r>
+      <w:r>
+        <w:fldChar w:fldCharType="begin"/>
+      </w:r>
+      <w:r>
+        <w:instrText xml:space="preserve"> </w:instrText>
+      </w:r>
+      <w:r>
+        <w:rPr>
+          <w:rFonts w:hint="eastAsia"/>
+        </w:rPr>
+        <w:instrText>REF _Ref3379282 \h</w:instrText>
+      </w:r>
+      <w:r>
+        <w:instrText xml:space="preserve"> </w:instrText>
+      </w:r>
+      <w:r>
+        <w:fldChar w:fldCharType="separate"/>
+      </w:r>
+      <w:r>
+        <w:rPr>
+          <w:rFonts w:hint="eastAsia"/>
+        </w:rPr>
+        <w:t>图</w:t>
+      </w:r>
+      <w:r>
+        <w:t xml:space="preserve"> 1-</w:t>
+      </w:r>
+      <w:r>
+        <w:rPr>
+          <w:noProof/>
+        </w:rPr>
+        <w:t>2</w:t>
+      </w:r>
+      <w:r>
+        <w:fldChar w:fldCharType="end"/>
+      </w:r>
+      <w:r>
+        <w:rPr>
+          <w:rFonts w:hint="eastAsia"/>
+        </w:rPr>
+        <w:t>中的“容差”值设置得大一些</w:t>
+      </w:r>
+      <w:r>
+        <w:rPr>
+          <w:rFonts w:hint="eastAsia"/>
+        </w:rPr>
+        <w:t>（比如从</w:t>
+      </w:r>
+      <w:r>
+        <w:rPr>
+          <w:rFonts w:hint="eastAsia"/>
+        </w:rPr>
+        <w:t>0.005</w:t>
+      </w:r>
+      <w:r>
+        <w:rPr>
+          <w:rFonts w:hint="eastAsia"/>
+        </w:rPr>
+        <w:t>调大为</w:t>
+      </w:r>
+      <w:r>
+        <w:rPr>
+          <w:rFonts w:hint="eastAsia"/>
+        </w:rPr>
+        <w:t>0.2</w:t>
+      </w:r>
+      <w:r>
+        <w:t>5</w:t>
+      </w:r>
+      <w:r>
+        <w:rPr>
+          <w:rFonts w:hint="eastAsia"/>
+        </w:rPr>
+        <w:t>），其效果就是在转换生成的“</w:t>
+      </w:r>
+      <w:r>
+        <w:t>Liner-LG_CircularCube.dat</w:t>
+      </w:r>
+      <w:r>
+        <w:rPr>
+          <w:rFonts w:hint="eastAsia"/>
+        </w:rPr>
+        <w:t>”文件中，</w:t>
+      </w:r>
+      <w:r>
+        <w:rPr>
+          <w:rFonts w:hint="eastAsia"/>
+        </w:rPr>
+        <w:t>用来生成每一个</w:t>
+      </w:r>
+      <w:r>
+        <w:rPr>
+          <w:rFonts w:hint="eastAsia"/>
+        </w:rPr>
+        <w:t>Liner</w:t>
+      </w:r>
+      <w:r>
+        <w:rPr>
+          <w:rFonts w:hint="eastAsia"/>
+        </w:rPr>
+        <w:t>的搜索范围将变大，比如：</w:t>
+      </w:r>
+      <w:r>
+        <w:t>Sel Liner id 2 em group LG_CircularCube Range x=(6917.</w:t>
+      </w:r>
+      <w:r>
+        <w:rPr>
+          <w:rStyle w:val="af8"/>
+        </w:rPr>
+        <w:t>11</w:t>
+      </w:r>
+      <w:r>
+        <w:t>568,6917.</w:t>
+      </w:r>
+      <w:r>
+        <w:rPr>
+          <w:rStyle w:val="af8"/>
+        </w:rPr>
+        <w:t>36</w:t>
+      </w:r>
+      <w:r>
+        <w:t>568) y=(4023.39637,4023.64637) z=(1965.73297,1965.98297)</w:t>
+      </w:r>
+      <w:r>
+        <w:rPr>
+          <w:rFonts w:hint="eastAsia"/>
+        </w:rPr>
+        <w:t>，即可使得小立方体与异形四边形在空间上相交。不同的容差值效果比较如下：</w:t>
+      </w:r>
+    </w:p>
+    <w:p>
+      <w:pPr>
+        <w:pStyle w:val="ad"/>
+      </w:pPr>
+      <w:r>
+        <w:rPr>
+          <w:noProof/>
+        </w:rPr>
+        <w:lastRenderedPageBreak/>
+        <w:drawing>
+          <wp:inline distT="0" distB="0" distL="0" distR="0" wp14:anchorId="37F9BF94" wp14:editId="328ED95B">
+            <wp:extent cx="2478869" cy="3090545"/>
+            <wp:effectExtent l="0" t="0" r="0" b="0"/>
+            <wp:docPr id="17" name="图片 17"/>
+            <wp:cNvGraphicFramePr>
+              <a:graphicFrameLocks xmlns:a="http://schemas.openxmlformats.org/drawingml/2006/main" noChangeAspect="1"/>
+            </wp:cNvGraphicFramePr>
+            <a:graphic xmlns:a="http://schemas.openxmlformats.org/drawingml/2006/main">
+              <a:graphicData uri="http://schemas.openxmlformats.org/drawingml/2006/picture">
+                <pic:pic xmlns:pic="http://schemas.openxmlformats.org/drawingml/2006/picture">
+                  <pic:nvPicPr>
+                    <pic:cNvPr id="1" name=""/>
+                    <pic:cNvPicPr/>
+                  </pic:nvPicPr>
+                  <pic:blipFill rotWithShape="1">
+                    <a:blip r:embed="rId20"/>
+                    <a:srcRect l="8789"/>
+                    <a:stretch/>
+                  </pic:blipFill>
+                  <pic:spPr bwMode="auto">
+                    <a:xfrm>
+                      <a:off x="0" y="0"/>
+                      <a:ext cx="2500088" cy="3117000"/>
+                    </a:xfrm>
+                    <a:prstGeom prst="rect">
+                      <a:avLst/>
+                    </a:prstGeom>
+                    <a:ln>
+                      <a:noFill/>
+                    </a:ln>
+                    <a:extLst>
+                      <a:ext uri="{53640926-AAD7-44D8-BBD7-CCE9431645EC}">
+                        <a14:shadowObscured xmlns:a14="http://schemas.microsoft.com/office/drawing/2010/main"/>
+                      </a:ext>
+                    </a:extLst>
+                  </pic:spPr>
+                </pic:pic>
+              </a:graphicData>
+            </a:graphic>
+          </wp:inline>
+        </w:drawing>
+      </w:r>
+      <w:r>
+        <w:rPr>
+          <w:rFonts w:hint="eastAsia"/>
+        </w:rPr>
+        <w:t xml:space="preserve"> </w:t>
+      </w:r>
+      <w:r>
+        <w:rPr>
+          <w:noProof/>
+        </w:rPr>
+        <w:drawing>
+          <wp:inline distT="0" distB="0" distL="0" distR="0" wp14:anchorId="0AD88F63" wp14:editId="7E4AA02E">
+            <wp:extent cx="2686050" cy="3095017"/>
+            <wp:effectExtent l="0" t="0" r="0" b="0"/>
+            <wp:docPr id="16" name="图片 16"/>
+            <wp:cNvGraphicFramePr>
+              <a:graphicFrameLocks xmlns:a="http://schemas.openxmlformats.org/drawingml/2006/main" noChangeAspect="1"/>
+            </wp:cNvGraphicFramePr>
+            <a:graphic xmlns:a="http://schemas.openxmlformats.org/drawingml/2006/main">
+              <a:graphicData uri="http://schemas.openxmlformats.org/drawingml/2006/picture">
+                <pic:pic xmlns:pic="http://schemas.openxmlformats.org/drawingml/2006/picture">
+                  <pic:nvPicPr>
+                    <pic:cNvPr id="1" name=""/>
+                    <pic:cNvPicPr/>
+                  </pic:nvPicPr>
+                  <pic:blipFill rotWithShape="1">
+                    <a:blip r:embed="rId21"/>
+                    <a:srcRect l="20474"/>
+                    <a:stretch/>
+                  </pic:blipFill>
+                  <pic:spPr bwMode="auto">
+                    <a:xfrm>
+                      <a:off x="0" y="0"/>
+                      <a:ext cx="2709509" cy="3122047"/>
+                    </a:xfrm>
+                    <a:prstGeom prst="rect">
+                      <a:avLst/>
+                    </a:prstGeom>
+                    <a:ln>
+                      <a:noFill/>
+                    </a:ln>
+                    <a:extLst>
+                      <a:ext uri="{53640926-AAD7-44D8-BBD7-CCE9431645EC}">
+                        <a14:shadowObscured xmlns:a14="http://schemas.microsoft.com/office/drawing/2010/main"/>
+                      </a:ext>
+                    </a:extLst>
+                  </pic:spPr>
+                </pic:pic>
+              </a:graphicData>
+            </a:graphic>
+          </wp:inline>
+        </w:drawing>
+      </w:r>
+      <w:bookmarkStart w:id="8" w:name="_GoBack"/>
+      <w:bookmarkEnd w:id="8"/>
+    </w:p>
+    <w:p>
+      <w:pPr>
+        <w:pStyle w:val="af5"/>
+      </w:pPr>
+      <w:r>
+        <w:rPr>
+          <w:rFonts w:hint="eastAsia"/>
+        </w:rPr>
+        <w:t>图</w:t>
+      </w:r>
+      <w:r>
+        <w:t xml:space="preserve"> </w:t>
+      </w:r>
+      <w:r>
+        <w:fldChar w:fldCharType="begin"/>
+      </w:r>
+      <w:r>
+        <w:instrText xml:space="preserve"> </w:instrText>
+      </w:r>
+      <w:r>
+        <w:rPr>
+          <w:rFonts w:hint="eastAsia"/>
+        </w:rPr>
+        <w:instrText>quote "</w:instrText>
+      </w:r>
+      <w:r>
+        <w:rPr>
+          <w:rFonts w:hint="eastAsia"/>
+        </w:rPr>
+        <w:instrText>一九一一年一月</w:instrText>
+      </w:r>
+      <w:r>
+        <w:fldChar w:fldCharType="begin"/>
+      </w:r>
+      <w:r>
+        <w:instrText xml:space="preserve"> </w:instrText>
+      </w:r>
+      <w:r>
+        <w:rPr>
+          <w:rFonts w:hint="eastAsia"/>
+        </w:rPr>
+        <w:instrText>STYLEREF 1 \s</w:instrText>
+      </w:r>
+      <w:r>
+        <w:instrText xml:space="preserve"> </w:instrText>
+      </w:r>
+      <w:r>
+        <w:fldChar w:fldCharType="separate"/>
+      </w:r>
+      <w:r>
+        <w:rPr>
+          <w:rFonts w:hint="eastAsia"/>
+          <w:noProof/>
+        </w:rPr>
+        <w:instrText>一</w:instrText>
+      </w:r>
+      <w:r>
+        <w:fldChar w:fldCharType="end"/>
+      </w:r>
+      <w:r>
+        <w:rPr>
+          <w:rFonts w:hint="eastAsia"/>
+        </w:rPr>
+        <w:instrText>日</w:instrText>
+      </w:r>
+      <w:r>
+        <w:rPr>
+          <w:rFonts w:hint="eastAsia"/>
+        </w:rPr>
+        <w:instrText>" \@"D"</w:instrText>
+      </w:r>
+      <w:r>
+        <w:instrText xml:space="preserve"> </w:instrText>
+      </w:r>
+      <w:r>
+        <w:fldChar w:fldCharType="separate"/>
+      </w:r>
+      <w:r>
+        <w:t>1</w:t>
+      </w:r>
+      <w:r>
+        <w:fldChar w:fldCharType="end"/>
+      </w:r>
+      <w:r>
+        <w:t>-</w:t>
+      </w:r>
+      <w:r>
+        <w:fldChar w:fldCharType="begin"/>
+      </w:r>
+      <w:r>
+        <w:instrText xml:space="preserve"> </w:instrText>
+      </w:r>
+      <w:r>
+        <w:rPr>
+          <w:rFonts w:hint="eastAsia"/>
+        </w:rPr>
+        <w:instrText xml:space="preserve">SEQ </w:instrText>
+      </w:r>
+      <w:r>
+        <w:rPr>
+          <w:rFonts w:hint="eastAsia"/>
+        </w:rPr>
+        <w:instrText>图</w:instrText>
+      </w:r>
+      <w:r>
+        <w:rPr>
+          <w:rFonts w:hint="eastAsia"/>
+        </w:rPr>
+        <w:instrText xml:space="preserve"> \* ARABIC \s 1</w:instrText>
+      </w:r>
+      <w:r>
+        <w:instrText xml:space="preserve"> </w:instrText>
+      </w:r>
+      <w:r>
+        <w:fldChar w:fldCharType="separate"/>
+      </w:r>
+      <w:r>
+        <w:rPr>
+          <w:noProof/>
+        </w:rPr>
+        <w:t>2</w:t>
+      </w:r>
+      <w:r>
+        <w:fldChar w:fldCharType="end"/>
+      </w:r>
+      <w:r>
+        <w:rPr>
+          <w:rFonts w:hint="eastAsia"/>
+          <w:noProof/>
+        </w:rPr>
+        <w:t xml:space="preserve"> Hm</w:t>
+      </w:r>
+      <w:r>
+        <w:rPr>
+          <w:noProof/>
+        </w:rPr>
+        <w:t>2</w:t>
+      </w:r>
+      <w:r>
+        <w:rPr>
+          <w:rFonts w:hint="eastAsia"/>
+          <w:noProof/>
+        </w:rPr>
+        <w:t>Flac</w:t>
+      </w:r>
+      <w:r>
+        <w:rPr>
+          <w:noProof/>
+        </w:rPr>
+        <w:t>3</w:t>
+      </w:r>
+      <w:r>
+        <w:rPr>
+          <w:rFonts w:hint="eastAsia"/>
+          <w:noProof/>
+        </w:rPr>
+        <w:t>D</w:t>
+      </w:r>
+      <w:r>
+        <w:rPr>
+          <w:rFonts w:hint="eastAsia"/>
+          <w:noProof/>
+        </w:rPr>
+        <w:t>转换时容差为</w:t>
+      </w:r>
+      <w:r>
+        <w:rPr>
+          <w:rFonts w:hint="eastAsia"/>
+          <w:noProof/>
+        </w:rPr>
+        <w:t>0.005</w:t>
+      </w:r>
+      <w:r>
+        <w:rPr>
+          <w:rFonts w:hint="eastAsia"/>
+          <w:noProof/>
+        </w:rPr>
+        <w:t>与</w:t>
+      </w:r>
+      <w:r>
+        <w:rPr>
+          <w:rFonts w:hint="eastAsia"/>
+          <w:noProof/>
+        </w:rPr>
+        <w:t>0.25</w:t>
+      </w:r>
+      <w:r>
+        <w:rPr>
+          <w:rFonts w:hint="eastAsia"/>
+          <w:noProof/>
+        </w:rPr>
+        <w:t>时生成</w:t>
+      </w:r>
+      <w:r>
+        <w:rPr>
+          <w:rFonts w:hint="eastAsia"/>
+          <w:noProof/>
+        </w:rPr>
+        <w:t>Liner</w:t>
+      </w:r>
+      <w:r>
+        <w:rPr>
+          <w:rFonts w:hint="eastAsia"/>
+          <w:noProof/>
+        </w:rPr>
+        <w:t>的效果</w:t>
+      </w:r>
+    </w:p>
+    <w:p>
+      <w:pPr>
+        <w:pStyle w:val="3"/>
+        <w:spacing w:before="156"/>
+      </w:pPr>
+      <w:r>
+        <w:rPr>
+          <w:rFonts w:hint="eastAsia"/>
+        </w:rPr>
+        <w:t>不同类型二维单元附着于同一</w:t>
+      </w:r>
+      <w:r>
+        <w:rPr>
+          <w:rFonts w:hint="eastAsia"/>
+        </w:rPr>
+        <w:t>Element</w:t>
+      </w:r>
+      <w:r>
+        <w:t xml:space="preserve"> </w:t>
+      </w:r>
+      <w:r>
+        <w:rPr>
+          <w:rFonts w:hint="eastAsia"/>
+        </w:rPr>
+        <w:t>Set</w:t>
+      </w:r>
+      <w:r>
+        <w:rPr>
+          <w:rFonts w:hint="eastAsia"/>
+        </w:rPr>
+        <w:t>时的分组</w:t>
+      </w:r>
+    </w:p>
+    <w:p>
+      <w:pPr>
+        <w:rPr>
+          <w:rFonts w:hint="eastAsia"/>
+        </w:rPr>
+      </w:pPr>
+      <w:r>
+        <w:rPr>
+          <w:rFonts w:hint="eastAsia"/>
+        </w:rPr>
+        <w:t>S</w:t>
+      </w:r>
+      <w:r>
+        <w:t>3</w:t>
+      </w:r>
+      <w:r>
+        <w:rPr>
+          <w:rFonts w:hint="eastAsia"/>
+        </w:rPr>
+        <w:t>、</w:t>
+      </w:r>
+      <w:r>
+        <w:rPr>
+          <w:rFonts w:hint="eastAsia"/>
+        </w:rPr>
+        <w:t>S</w:t>
+      </w:r>
+      <w:r>
+        <w:t>4</w:t>
+      </w:r>
     </w:p>
     <w:p>
       <w:pPr>
@@ -9020,7 +10007,7 @@
                     <pic:cNvPicPr/>
                   </pic:nvPicPr>
                   <pic:blipFill>
-                    <a:blip r:embed="rId19"/>
+                    <a:blip r:embed="rId22"/>
                     <a:stretch>
                       <a:fillRect/>
                     </a:stretch>
@@ -9066,7 +10053,7 @@
                     <pic:cNvPicPr/>
                   </pic:nvPicPr>
                   <pic:blipFill>
-                    <a:blip r:embed="rId20"/>
+                    <a:blip r:embed="rId23"/>
                     <a:stretch>
                       <a:fillRect/>
                     </a:stretch>
@@ -9663,7 +10650,7 @@
                     <pic:cNvPicPr/>
                   </pic:nvPicPr>
                   <pic:blipFill>
-                    <a:blip r:embed="rId21"/>
+                    <a:blip r:embed="rId24"/>
                     <a:stretch>
                       <a:fillRect/>
                     </a:stretch>
@@ -11847,12 +12834,12 @@
     </w:p>
     <w:p/>
     <w:sectPr>
-      <w:headerReference w:type="even" r:id="rId22"/>
-      <w:headerReference w:type="default" r:id="rId23"/>
-      <w:footerReference w:type="even" r:id="rId24"/>
-      <w:footerReference w:type="default" r:id="rId25"/>
-      <w:headerReference w:type="first" r:id="rId26"/>
-      <w:footerReference w:type="first" r:id="rId27"/>
+      <w:headerReference w:type="even" r:id="rId25"/>
+      <w:headerReference w:type="default" r:id="rId26"/>
+      <w:footerReference w:type="even" r:id="rId27"/>
+      <w:footerReference w:type="default" r:id="rId28"/>
+      <w:headerReference w:type="first" r:id="rId29"/>
+      <w:footerReference w:type="first" r:id="rId30"/>
       <w:pgSz w:w="11906" w:h="16838"/>
       <w:pgMar w:top="1440" w:right="1800" w:bottom="1440" w:left="1800" w:header="851" w:footer="827" w:gutter="0"/>
       <w:cols w:space="425"/>
@@ -11946,7 +12933,7 @@
               <w:rPr>
                 <w:noProof/>
               </w:rPr>
-              <w:t>4</w:t>
+              <w:t>9</w:t>
             </w:r>
             <w:r>
               <w:fldChar w:fldCharType="end"/>
@@ -11970,7 +12957,7 @@
               <w:rPr>
                 <w:noProof/>
               </w:rPr>
-              <w:t>15</w:t>
+              <w:t>16</w:t>
             </w:r>
             <w:r>
               <w:fldChar w:fldCharType="end"/>
@@ -15016,7 +16003,7 @@
 </file>
 
 <file path=customXml/itemProps1.xml><?xml version="1.0" encoding="utf-8"?>
-<ds:datastoreItem xmlns:ds="http://schemas.openxmlformats.org/officeDocument/2006/customXml" ds:itemID="{3D7B5221-641F-4930-A112-3A7BB7F82581}">
+<ds:datastoreItem xmlns:ds="http://schemas.openxmlformats.org/officeDocument/2006/customXml" ds:itemID="{F13BEC08-F2BC-4CED-97A8-58FAAEF8A2C8}">
   <ds:schemaRefs>
     <ds:schemaRef ds:uri="http://schemas.openxmlformats.org/officeDocument/2006/bibliography"/>
   </ds:schemaRefs>

</xml_diff>